<commit_message>
Halfway thru lit review wohooo
</commit_message>
<xml_diff>
--- a/Draft writeups/Literature Review Final Plan.docx
+++ b/Draft writeups/Literature Review Final Plan.docx
@@ -146,19 +146,15 @@
       <w:r>
         <w:t xml:space="preserve"> (</w:t>
       </w:r>
-      <w:proofErr w:type="spellStart"/>
-      <w:r>
-        <w:t>Continous</w:t>
-      </w:r>
-      <w:proofErr w:type="spellEnd"/>
+      <w:r>
+        <w:t>Continuous</w:t>
+      </w:r>
       <w:r>
         <w:t xml:space="preserve"> emotion recognition, another </w:t>
       </w:r>
-      <w:proofErr w:type="spellStart"/>
-      <w:r>
-        <w:t>lok</w:t>
-      </w:r>
-      <w:proofErr w:type="spellEnd"/>
+      <w:r>
+        <w:t>look</w:t>
+      </w:r>
       <w:r>
         <w:t xml:space="preserve"> at the regression problem)</w:t>
       </w:r>
@@ -242,6 +238,8 @@
       <w:r>
         <w:t>SVRM</w:t>
       </w:r>
+      <w:bookmarkStart w:id="0" w:name="_GoBack"/>
+      <w:bookmarkEnd w:id="0"/>
     </w:p>
     <w:p>
       <w:pPr>
@@ -373,10 +371,13 @@
         <w:t>)</w:t>
       </w:r>
       <w:r>
-        <w:t>, exploding/vanishing gardient</w:t>
-      </w:r>
-      <w:bookmarkStart w:id="0" w:name="_GoBack"/>
-      <w:bookmarkEnd w:id="0"/>
+        <w:t xml:space="preserve">, exploding/vanishing </w:t>
+      </w:r>
+      <w:proofErr w:type="spellStart"/>
+      <w:r>
+        <w:t>gardient</w:t>
+      </w:r>
+      <w:proofErr w:type="spellEnd"/>
     </w:p>
     <w:p>
       <w:pPr>

</xml_diff>

<commit_message>
Finished first draft of lit review
</commit_message>
<xml_diff>
--- a/Draft writeups/Literature Review Final Plan.docx
+++ b/Draft writeups/Literature Review Final Plan.docx
@@ -238,8 +238,6 @@
       <w:r>
         <w:t>SVRM</w:t>
       </w:r>
-      <w:bookmarkStart w:id="0" w:name="_GoBack"/>
-      <w:bookmarkEnd w:id="0"/>
     </w:p>
     <w:p>
       <w:pPr>
@@ -342,6 +340,8 @@
       <w:r>
         <w:t>) – briefly explain normal backpropagation (AI book)</w:t>
       </w:r>
+      <w:bookmarkStart w:id="0" w:name="_GoBack"/>
+      <w:bookmarkEnd w:id="0"/>
     </w:p>
     <w:p>
       <w:pPr>
@@ -458,7 +458,29 @@
         <w:t xml:space="preserve"> specifically? </w:t>
       </w:r>
       <w:r>
-        <w:t xml:space="preserve"> (Chen) says LSTMs outperform SVRs, why add an attention mechanism?</w:t>
+        <w:t xml:space="preserve"> (Chen) says LSTMs outperform SVRs, why add an attention mechanism</w:t>
+      </w:r>
+      <w:r>
+        <w:t xml:space="preserve"> (</w:t>
+      </w:r>
+      <w:proofErr w:type="spellStart"/>
+      <w:r>
+        <w:t>hori</w:t>
+      </w:r>
+      <w:proofErr w:type="spellEnd"/>
+      <w:r>
+        <w:t xml:space="preserve"> and </w:t>
+      </w:r>
+      <w:proofErr w:type="spellStart"/>
+      <w:r>
+        <w:t>chorowski</w:t>
+      </w:r>
+      <w:proofErr w:type="spellEnd"/>
+      <w:r>
+        <w:t>)</w:t>
+      </w:r>
+      <w:r>
+        <w:t>?</w:t>
       </w:r>
     </w:p>
     <w:p/>

</xml_diff>